<commit_message>
Documentation: Implementation best practices
</commit_message>
<xml_diff>
--- a/Docs/Documentation.docx
+++ b/Docs/Documentation.docx
@@ -299,7 +299,7 @@
               <w:rPr>
                 <w:lang w:val="en-US"/>
               </w:rPr>
-              <w:t>05</w:t>
+              <w:t>28</w:t>
             </w:r>
             <w:r>
               <w:rPr>
@@ -14044,7 +14044,7 @@
           <w:rStyle w:val="CodeInlineChar"/>
         </w:rPr>
         <w:pict w14:anchorId="49AA28B1">
-          <v:shape id="Picture 67" o:spid="_x0000_i1028" type="#_x0000_t75" style="width:14.6pt;height:14.6pt;visibility:visible;mso-wrap-style:square">
+          <v:shape id="Picture 67" o:spid="_x0000_i1028" type="#_x0000_t75" style="width:14.25pt;height:14.25pt;visibility:visible;mso-wrap-style:square">
             <v:imagedata r:id="rId26" o:title=""/>
           </v:shape>
         </w:pict>
@@ -17750,6 +17750,722 @@
           <w:lang w:val="en-US"/>
         </w:rPr>
       </w:pPr>
+      <w:r>
+        <w:rPr>
+          <w:lang w:val="en-US"/>
+        </w:rPr>
+        <w:lastRenderedPageBreak/>
+        <w:t>Implementation Best Practices</w:t>
+      </w:r>
+    </w:p>
+    <w:p>
+      <w:pPr>
+        <w:rPr>
+          <w:lang w:val="en-US"/>
+        </w:rPr>
+      </w:pPr>
+      <w:r>
+        <w:rPr>
+          <w:lang w:val="en-US"/>
+        </w:rPr>
+        <w:t>Including r77 into an existing project is simple and can be done in several ways.</w:t>
+      </w:r>
+    </w:p>
+    <w:p>
+      <w:pPr>
+        <w:pStyle w:val="Heading2"/>
+        <w:rPr>
+          <w:lang w:val="en-US"/>
+        </w:rPr>
+      </w:pPr>
+      <w:r>
+        <w:rPr>
+          <w:lang w:val="en-US"/>
+        </w:rPr>
+        <w:t xml:space="preserve">Include </w:t>
+      </w:r>
+      <w:r>
+        <w:rPr>
+          <w:rStyle w:val="CodeInlineChar"/>
+        </w:rPr>
+        <w:drawing>
+          <wp:inline distT="0" distB="0" distL="0" distR="0" wp14:anchorId="019B2B7D" wp14:editId="38DFF8FB">
+            <wp:extent cx="142875" cy="142875"/>
+            <wp:effectExtent l="0" t="0" r="9525" b="9525"/>
+            <wp:docPr id="2" name="Picture 2"/>
+            <wp:cNvGraphicFramePr>
+              <a:graphicFrameLocks xmlns:a="http://schemas.openxmlformats.org/drawingml/2006/main" noChangeAspect="1"/>
+            </wp:cNvGraphicFramePr>
+            <a:graphic xmlns:a="http://schemas.openxmlformats.org/drawingml/2006/main">
+              <a:graphicData uri="http://schemas.openxmlformats.org/drawingml/2006/picture">
+                <pic:pic xmlns:pic="http://schemas.openxmlformats.org/drawingml/2006/picture">
+                  <pic:nvPicPr>
+                    <pic:cNvPr id="0" name="Picture 39"/>
+                    <pic:cNvPicPr>
+                      <a:picLocks noChangeAspect="1" noChangeArrowheads="1"/>
+                    </pic:cNvPicPr>
+                  </pic:nvPicPr>
+                  <pic:blipFill>
+                    <a:blip r:embed="rId12">
+                      <a:extLst>
+                        <a:ext uri="{28A0092B-C50C-407E-A947-70E740481C1C}">
+                          <a14:useLocalDpi xmlns:a14="http://schemas.microsoft.com/office/drawing/2010/main" val="0"/>
+                        </a:ext>
+                      </a:extLst>
+                    </a:blip>
+                    <a:srcRect/>
+                    <a:stretch>
+                      <a:fillRect/>
+                    </a:stretch>
+                  </pic:blipFill>
+                  <pic:spPr bwMode="auto">
+                    <a:xfrm>
+                      <a:off x="0" y="0"/>
+                      <a:ext cx="142875" cy="142875"/>
+                    </a:xfrm>
+                    <a:prstGeom prst="rect">
+                      <a:avLst/>
+                    </a:prstGeom>
+                    <a:noFill/>
+                    <a:ln>
+                      <a:noFill/>
+                    </a:ln>
+                  </pic:spPr>
+                </pic:pic>
+              </a:graphicData>
+            </a:graphic>
+          </wp:inline>
+        </w:drawing>
+      </w:r>
+      <w:r>
+        <w:rPr>
+          <w:rStyle w:val="CodeInlineChar"/>
+        </w:rPr>
+        <w:t>Install.exe</w:t>
+      </w:r>
+    </w:p>
+    <w:p>
+      <w:pPr>
+        <w:rPr>
+          <w:lang w:val="en-US"/>
+        </w:rPr>
+      </w:pPr>
+      <w:r>
+        <w:rPr>
+          <w:lang w:val="en-US"/>
+        </w:rPr>
+        <w:t>Including the installer and executing it upon installation of your project is the preferred way.</w:t>
+      </w:r>
+      <w:r>
+        <w:rPr>
+          <w:lang w:val="en-US"/>
+        </w:rPr>
+        <w:t xml:space="preserve"> Executing </w:t>
+      </w:r>
+      <w:r>
+        <w:rPr>
+          <w:lang w:val="en-US"/>
+        </w:rPr>
+        <w:t>the installer</w:t>
+      </w:r>
+      <w:r>
+        <w:rPr>
+          <w:lang w:val="en-US"/>
+        </w:rPr>
+        <w:t xml:space="preserve"> </w:t>
+      </w:r>
+      <w:r>
+        <w:rPr>
+          <w:lang w:val="en-US"/>
+        </w:rPr>
+        <w:t>when</w:t>
+      </w:r>
+      <w:r>
+        <w:rPr>
+          <w:lang w:val="en-US"/>
+        </w:rPr>
+        <w:t xml:space="preserve"> r77 is already installed is supported</w:t>
+      </w:r>
+      <w:r>
+        <w:rPr>
+          <w:lang w:val="en-US"/>
+        </w:rPr>
+        <w:t xml:space="preserve">. It will not update already injected </w:t>
+      </w:r>
+      <w:r>
+        <w:rPr>
+          <w:lang w:val="en-US"/>
+        </w:rPr>
+        <w:t>processes;</w:t>
+      </w:r>
+      <w:r>
+        <w:rPr>
+          <w:lang w:val="en-US"/>
+        </w:rPr>
+        <w:t xml:space="preserve"> however new processes are injected with the new version of the rootkit DLL.</w:t>
+      </w:r>
+    </w:p>
+    <w:p>
+      <w:pPr>
+        <w:rPr>
+          <w:lang w:val="en-US"/>
+        </w:rPr>
+      </w:pPr>
+      <w:r>
+        <w:rPr>
+          <w:lang w:val="en-US"/>
+        </w:rPr>
+        <w:t xml:space="preserve">The installer can either be written to disk and executed, or it can be spawned using process hollowing. </w:t>
+      </w:r>
+      <w:r>
+        <w:rPr>
+          <w:lang w:val="en-US"/>
+        </w:rPr>
+        <w:t>The p</w:t>
+      </w:r>
+      <w:r>
+        <w:rPr>
+          <w:lang w:val="en-US"/>
+        </w:rPr>
+        <w:t xml:space="preserve">rocess hollowing implementation </w:t>
+      </w:r>
+      <w:r>
+        <w:rPr>
+          <w:lang w:val="en-US"/>
+        </w:rPr>
+        <w:t xml:space="preserve">needs to be </w:t>
+      </w:r>
+      <w:r>
+        <w:rPr>
+          <w:lang w:val="en-US"/>
+        </w:rPr>
+        <w:t>written</w:t>
+      </w:r>
+      <w:r>
+        <w:rPr>
+          <w:lang w:val="en-US"/>
+        </w:rPr>
+        <w:t xml:space="preserve"> in the language of your project. If your project is written in C#, the process hollowing implementation </w:t>
+      </w:r>
+      <w:r>
+        <w:rPr>
+          <w:lang w:val="en-US"/>
+        </w:rPr>
+        <w:t xml:space="preserve">of </w:t>
+      </w:r>
+      <w:r>
+        <w:rPr>
+          <w:lang w:val="en-US"/>
+        </w:rPr>
+        <w:t>the stager can be used. Otherwise, you have to write it yourself. It is required to perform 32-bit process hollowing, because the installer is a native 32-bit executable.</w:t>
+      </w:r>
+    </w:p>
+    <w:p>
+      <w:pPr>
+        <w:rPr>
+          <w:lang w:val="en-US"/>
+        </w:rPr>
+      </w:pPr>
+      <w:r>
+        <w:rPr>
+          <w:lang w:val="en-US"/>
+        </w:rPr>
+        <w:t>Running the installer using process hollowing is an extra mile worth taking, because it is much less likely to be detected</w:t>
+      </w:r>
+      <w:r>
+        <w:rPr>
+          <w:lang w:val="en-US"/>
+        </w:rPr>
+        <w:t>.</w:t>
+      </w:r>
+    </w:p>
+    <w:p>
+      <w:pPr>
+        <w:pStyle w:val="Heading2"/>
+        <w:rPr>
+          <w:lang w:val="en-US"/>
+        </w:rPr>
+      </w:pPr>
+      <w:r>
+        <w:rPr>
+          <w:lang w:val="en-US"/>
+        </w:rPr>
+        <w:t>Implement Installation Directly</w:t>
+      </w:r>
+    </w:p>
+    <w:p>
+      <w:pPr>
+        <w:rPr>
+          <w:lang w:val="en-US"/>
+        </w:rPr>
+      </w:pPr>
+      <w:r>
+        <w:rPr>
+          <w:lang w:val="en-US"/>
+        </w:rPr>
+        <w:t>It is a viable option to implement the installer directly in</w:t>
+      </w:r>
+      <w:r>
+        <w:rPr>
+          <w:lang w:val="en-US"/>
+        </w:rPr>
+        <w:t>to</w:t>
+      </w:r>
+      <w:r>
+        <w:rPr>
+          <w:lang w:val="en-US"/>
+        </w:rPr>
+        <w:t xml:space="preserve"> the code of your project. For this, the behavior of </w:t>
+      </w:r>
+      <w:r>
+        <w:rPr>
+          <w:rStyle w:val="CodeInlineChar"/>
+          <w:noProof/>
+        </w:rPr>
+        <w:drawing>
+          <wp:inline distT="0" distB="0" distL="0" distR="0" wp14:anchorId="6B39CCCA" wp14:editId="23724304">
+            <wp:extent cx="152421" cy="152421"/>
+            <wp:effectExtent l="0" t="0" r="0" b="0"/>
+            <wp:docPr id="4" name="Picture 4"/>
+            <wp:cNvGraphicFramePr>
+              <a:graphicFrameLocks xmlns:a="http://schemas.openxmlformats.org/drawingml/2006/main" noChangeAspect="1"/>
+            </wp:cNvGraphicFramePr>
+            <a:graphic xmlns:a="http://schemas.openxmlformats.org/drawingml/2006/main">
+              <a:graphicData uri="http://schemas.openxmlformats.org/drawingml/2006/picture">
+                <pic:pic xmlns:pic="http://schemas.openxmlformats.org/drawingml/2006/picture">
+                  <pic:nvPicPr>
+                    <pic:cNvPr id="1" name=""/>
+                    <pic:cNvPicPr/>
+                  </pic:nvPicPr>
+                  <pic:blipFill>
+                    <a:blip r:embed="rId29"/>
+                    <a:stretch>
+                      <a:fillRect/>
+                    </a:stretch>
+                  </pic:blipFill>
+                  <pic:spPr>
+                    <a:xfrm>
+                      <a:off x="0" y="0"/>
+                      <a:ext cx="152421" cy="152421"/>
+                    </a:xfrm>
+                    <a:prstGeom prst="rect">
+                      <a:avLst/>
+                    </a:prstGeom>
+                  </pic:spPr>
+                </pic:pic>
+              </a:graphicData>
+            </a:graphic>
+          </wp:inline>
+        </w:drawing>
+      </w:r>
+      <w:r>
+        <w:rPr>
+          <w:rStyle w:val="CodeInlineChar"/>
+        </w:rPr>
+        <w:t>Install</w:t>
+      </w:r>
+      <w:r>
+        <w:rPr>
+          <w:rStyle w:val="CodeInlineChar"/>
+        </w:rPr>
+        <w:t>.</w:t>
+      </w:r>
+      <w:r>
+        <w:rPr>
+          <w:rStyle w:val="CodeInlineChar"/>
+        </w:rPr>
+        <w:t>cpp</w:t>
+      </w:r>
+      <w:r>
+        <w:rPr>
+          <w:lang w:val="en-US"/>
+        </w:rPr>
+        <w:t xml:space="preserve"> </w:t>
+      </w:r>
+      <w:r>
+        <w:rPr>
+          <w:lang w:val="en-US"/>
+        </w:rPr>
+        <w:t>must</w:t>
+      </w:r>
+      <w:r>
+        <w:rPr>
+          <w:lang w:val="en-US"/>
+        </w:rPr>
+        <w:t xml:space="preserve"> b</w:t>
+      </w:r>
+      <w:r>
+        <w:rPr>
+          <w:lang w:val="en-US"/>
+        </w:rPr>
+        <w:t>e replicated</w:t>
+      </w:r>
+      <w:r>
+        <w:rPr>
+          <w:lang w:val="en-US"/>
+        </w:rPr>
+        <w:t>:</w:t>
+      </w:r>
+    </w:p>
+    <w:p>
+      <w:pPr>
+        <w:pStyle w:val="ListParagraph"/>
+        <w:numPr>
+          <w:ilvl w:val="0"/>
+          <w:numId w:val="13"/>
+        </w:numPr>
+        <w:rPr>
+          <w:lang w:val="en-US"/>
+        </w:rPr>
+      </w:pPr>
+      <w:r>
+        <w:rPr>
+          <w:rStyle w:val="CodeInlineChar"/>
+        </w:rPr>
+        <w:pict w14:anchorId="2A57CA88">
+          <v:shape id="Picture 8" o:spid="_x0000_i1036" type="#_x0000_t75" style="width:11.25pt;height:11.25pt;visibility:visible;mso-wrap-style:square">
+            <v:imagedata r:id="rId30" o:title=""/>
+          </v:shape>
+        </w:pict>
+      </w:r>
+      <w:r>
+        <w:rPr>
+          <w:rStyle w:val="CodeInlineChar"/>
+        </w:rPr>
+        <w:t>InstallStager.exe</w:t>
+      </w:r>
+      <w:r>
+        <w:rPr>
+          <w:lang w:val="en-US"/>
+        </w:rPr>
+        <w:t xml:space="preserve"> need</w:t>
+      </w:r>
+      <w:r>
+        <w:rPr>
+          <w:lang w:val="en-US"/>
+        </w:rPr>
+        <w:t>s</w:t>
+      </w:r>
+      <w:r>
+        <w:rPr>
+          <w:lang w:val="en-US"/>
+        </w:rPr>
+        <w:t xml:space="preserve"> to be included in your project’s resources</w:t>
+      </w:r>
+      <w:r>
+        <w:rPr>
+          <w:lang w:val="en-US"/>
+        </w:rPr>
+        <w:t>.</w:t>
+      </w:r>
+    </w:p>
+    <w:p>
+      <w:pPr>
+        <w:pStyle w:val="ListParagraph"/>
+        <w:numPr>
+          <w:ilvl w:val="0"/>
+          <w:numId w:val="13"/>
+        </w:numPr>
+        <w:rPr>
+          <w:lang w:val="en-US"/>
+        </w:rPr>
+      </w:pPr>
+      <w:r>
+        <w:rPr>
+          <w:rStyle w:val="CodeInlineChar"/>
+          <w:noProof/>
+        </w:rPr>
+        <w:drawing>
+          <wp:inline distT="0" distB="0" distL="0" distR="0" wp14:anchorId="3F490327" wp14:editId="4F2530F7">
+            <wp:extent cx="142875" cy="142875"/>
+            <wp:effectExtent l="0" t="0" r="9525" b="9525"/>
+            <wp:docPr id="9" name="Picture 9"/>
+            <wp:cNvGraphicFramePr>
+              <a:graphicFrameLocks xmlns:a="http://schemas.openxmlformats.org/drawingml/2006/main" noChangeAspect="1"/>
+            </wp:cNvGraphicFramePr>
+            <a:graphic xmlns:a="http://schemas.openxmlformats.org/drawingml/2006/main">
+              <a:graphicData uri="http://schemas.openxmlformats.org/drawingml/2006/picture">
+                <pic:pic xmlns:pic="http://schemas.openxmlformats.org/drawingml/2006/picture">
+                  <pic:nvPicPr>
+                    <pic:cNvPr id="0" name="Picture 8"/>
+                    <pic:cNvPicPr>
+                      <a:picLocks noChangeAspect="1" noChangeArrowheads="1"/>
+                    </pic:cNvPicPr>
+                  </pic:nvPicPr>
+                  <pic:blipFill>
+                    <a:blip r:embed="rId12">
+                      <a:extLst>
+                        <a:ext uri="{28A0092B-C50C-407E-A947-70E740481C1C}">
+                          <a14:useLocalDpi xmlns:a14="http://schemas.microsoft.com/office/drawing/2010/main" val="0"/>
+                        </a:ext>
+                      </a:extLst>
+                    </a:blip>
+                    <a:srcRect/>
+                    <a:stretch>
+                      <a:fillRect/>
+                    </a:stretch>
+                  </pic:blipFill>
+                  <pic:spPr bwMode="auto">
+                    <a:xfrm>
+                      <a:off x="0" y="0"/>
+                      <a:ext cx="142875" cy="142875"/>
+                    </a:xfrm>
+                    <a:prstGeom prst="rect">
+                      <a:avLst/>
+                    </a:prstGeom>
+                    <a:noFill/>
+                    <a:ln>
+                      <a:noFill/>
+                    </a:ln>
+                  </pic:spPr>
+                </pic:pic>
+              </a:graphicData>
+            </a:graphic>
+          </wp:inline>
+        </w:drawing>
+      </w:r>
+      <w:r>
+        <w:rPr>
+          <w:rStyle w:val="CodeInlineChar"/>
+        </w:rPr>
+        <w:t>InstallStager.exe</w:t>
+      </w:r>
+      <w:r>
+        <w:rPr>
+          <w:lang w:val="en-US"/>
+        </w:rPr>
+        <w:t xml:space="preserve"> must be written to both the 32-bit and the 64-bit registry key.</w:t>
+      </w:r>
+    </w:p>
+    <w:p>
+      <w:pPr>
+        <w:pStyle w:val="ListParagraph"/>
+        <w:numPr>
+          <w:ilvl w:val="0"/>
+          <w:numId w:val="13"/>
+        </w:numPr>
+        <w:rPr>
+          <w:lang w:val="en-US"/>
+        </w:rPr>
+      </w:pPr>
+      <w:r>
+        <w:rPr>
+          <w:lang w:val="en-US"/>
+        </w:rPr>
+        <w:t>Both scheduled tasks need to be created and started.</w:t>
+      </w:r>
+    </w:p>
+    <w:p>
+      <w:pPr>
+        <w:rPr>
+          <w:lang w:val="en-US"/>
+        </w:rPr>
+      </w:pPr>
+      <w:r>
+        <w:rPr>
+          <w:lang w:val="en-US"/>
+        </w:rPr>
+        <w:t>Your</w:t>
+      </w:r>
+      <w:r>
+        <w:rPr>
+          <w:lang w:val="en-US"/>
+        </w:rPr>
+        <w:t xml:space="preserve"> implementation does not require a native executable. Make sure that your code handles Windows x86/x64 differences properly.</w:t>
+      </w:r>
+      <w:r>
+        <w:rPr>
+          <w:lang w:val="en-US"/>
+        </w:rPr>
+        <w:t xml:space="preserve"> For each r77 update, build the solution and </w:t>
+      </w:r>
+      <w:r>
+        <w:rPr>
+          <w:lang w:val="en-US"/>
+        </w:rPr>
+        <w:t>take</w:t>
+      </w:r>
+      <w:r>
+        <w:rPr>
+          <w:lang w:val="en-US"/>
+        </w:rPr>
+        <w:t xml:space="preserve"> the </w:t>
+      </w:r>
+      <w:r>
+        <w:rPr>
+          <w:rStyle w:val="CodeInlineChar"/>
+          <w:noProof/>
+        </w:rPr>
+        <w:drawing>
+          <wp:inline distT="0" distB="0" distL="0" distR="0" wp14:anchorId="3F9FB5F9" wp14:editId="08C423E1">
+            <wp:extent cx="142875" cy="142875"/>
+            <wp:effectExtent l="0" t="0" r="9525" b="9525"/>
+            <wp:docPr id="26" name="Picture 26"/>
+            <wp:cNvGraphicFramePr>
+              <a:graphicFrameLocks xmlns:a="http://schemas.openxmlformats.org/drawingml/2006/main" noChangeAspect="1"/>
+            </wp:cNvGraphicFramePr>
+            <a:graphic xmlns:a="http://schemas.openxmlformats.org/drawingml/2006/main">
+              <a:graphicData uri="http://schemas.openxmlformats.org/drawingml/2006/picture">
+                <pic:pic xmlns:pic="http://schemas.openxmlformats.org/drawingml/2006/picture">
+                  <pic:nvPicPr>
+                    <pic:cNvPr id="0" name="Picture 8"/>
+                    <pic:cNvPicPr>
+                      <a:picLocks noChangeAspect="1" noChangeArrowheads="1"/>
+                    </pic:cNvPicPr>
+                  </pic:nvPicPr>
+                  <pic:blipFill>
+                    <a:blip r:embed="rId12">
+                      <a:extLst>
+                        <a:ext uri="{28A0092B-C50C-407E-A947-70E740481C1C}">
+                          <a14:useLocalDpi xmlns:a14="http://schemas.microsoft.com/office/drawing/2010/main" val="0"/>
+                        </a:ext>
+                      </a:extLst>
+                    </a:blip>
+                    <a:srcRect/>
+                    <a:stretch>
+                      <a:fillRect/>
+                    </a:stretch>
+                  </pic:blipFill>
+                  <pic:spPr bwMode="auto">
+                    <a:xfrm>
+                      <a:off x="0" y="0"/>
+                      <a:ext cx="142875" cy="142875"/>
+                    </a:xfrm>
+                    <a:prstGeom prst="rect">
+                      <a:avLst/>
+                    </a:prstGeom>
+                    <a:noFill/>
+                    <a:ln>
+                      <a:noFill/>
+                    </a:ln>
+                  </pic:spPr>
+                </pic:pic>
+              </a:graphicData>
+            </a:graphic>
+          </wp:inline>
+        </w:drawing>
+      </w:r>
+      <w:r>
+        <w:rPr>
+          <w:rStyle w:val="CodeInlineChar"/>
+        </w:rPr>
+        <w:t>InstallStager.exe</w:t>
+      </w:r>
+      <w:r>
+        <w:rPr>
+          <w:lang w:val="en-US"/>
+        </w:rPr>
+        <w:t xml:space="preserve"> file </w:t>
+      </w:r>
+      <w:r>
+        <w:rPr>
+          <w:lang w:val="en-US"/>
+        </w:rPr>
+        <w:t xml:space="preserve">from the resources of the installer project. Make sure </w:t>
+      </w:r>
+      <w:r>
+        <w:rPr>
+          <w:lang w:val="en-US"/>
+        </w:rPr>
+        <w:t xml:space="preserve">to </w:t>
+      </w:r>
+      <w:r>
+        <w:rPr>
+          <w:lang w:val="en-US"/>
+        </w:rPr>
+        <w:t xml:space="preserve">check for changes in the code of </w:t>
+      </w:r>
+      <w:r>
+        <w:rPr>
+          <w:rStyle w:val="CodeInlineChar"/>
+          <w:noProof/>
+        </w:rPr>
+        <w:drawing>
+          <wp:inline distT="0" distB="0" distL="0" distR="0" wp14:anchorId="41992F08" wp14:editId="2CAE27FD">
+            <wp:extent cx="152421" cy="152421"/>
+            <wp:effectExtent l="0" t="0" r="0" b="0"/>
+            <wp:docPr id="27" name="Picture 27"/>
+            <wp:cNvGraphicFramePr>
+              <a:graphicFrameLocks xmlns:a="http://schemas.openxmlformats.org/drawingml/2006/main" noChangeAspect="1"/>
+            </wp:cNvGraphicFramePr>
+            <a:graphic xmlns:a="http://schemas.openxmlformats.org/drawingml/2006/main">
+              <a:graphicData uri="http://schemas.openxmlformats.org/drawingml/2006/picture">
+                <pic:pic xmlns:pic="http://schemas.openxmlformats.org/drawingml/2006/picture">
+                  <pic:nvPicPr>
+                    <pic:cNvPr id="1" name=""/>
+                    <pic:cNvPicPr/>
+                  </pic:nvPicPr>
+                  <pic:blipFill>
+                    <a:blip r:embed="rId29"/>
+                    <a:stretch>
+                      <a:fillRect/>
+                    </a:stretch>
+                  </pic:blipFill>
+                  <pic:spPr>
+                    <a:xfrm>
+                      <a:off x="0" y="0"/>
+                      <a:ext cx="152421" cy="152421"/>
+                    </a:xfrm>
+                    <a:prstGeom prst="rect">
+                      <a:avLst/>
+                    </a:prstGeom>
+                  </pic:spPr>
+                </pic:pic>
+              </a:graphicData>
+            </a:graphic>
+          </wp:inline>
+        </w:drawing>
+      </w:r>
+      <w:r>
+        <w:rPr>
+          <w:rStyle w:val="CodeInlineChar"/>
+        </w:rPr>
+        <w:t>Install</w:t>
+      </w:r>
+      <w:r>
+        <w:rPr>
+          <w:rStyle w:val="CodeInlineChar"/>
+        </w:rPr>
+        <w:t>.</w:t>
+      </w:r>
+      <w:r>
+        <w:rPr>
+          <w:rStyle w:val="CodeInlineChar"/>
+        </w:rPr>
+        <w:t>cpp</w:t>
+      </w:r>
+      <w:r>
+        <w:rPr>
+          <w:lang w:val="en-US"/>
+        </w:rPr>
+        <w:t xml:space="preserve"> and implement them in your project </w:t>
+      </w:r>
+      <w:r>
+        <w:rPr>
+          <w:lang w:val="en-US"/>
+        </w:rPr>
+        <w:t>as</w:t>
+      </w:r>
+      <w:r>
+        <w:rPr>
+          <w:lang w:val="en-US"/>
+        </w:rPr>
+        <w:t xml:space="preserve"> needed.</w:t>
+      </w:r>
+      <w:r>
+        <w:rPr>
+          <w:lang w:val="en-US"/>
+        </w:rPr>
+        <w:t xml:space="preserve"> The source code of the installer itself is fairly short and commented.</w:t>
+      </w:r>
+    </w:p>
+    <w:p>
+      <w:pPr>
+        <w:pStyle w:val="Heading1"/>
+        <w:rPr>
+          <w:lang w:val="en-US"/>
+        </w:rPr>
+      </w:pPr>
       <w:bookmarkStart w:id="43" w:name="_Ref64536300"/>
       <w:bookmarkStart w:id="44" w:name="_Toc64801291"/>
       <w:r>
@@ -18329,7 +19045,7 @@
                           </pic:cNvPicPr>
                         </pic:nvPicPr>
                         <pic:blipFill>
-                          <a:blip r:embed="rId30">
+                          <a:blip r:embed="rId31">
                             <a:extLst>
                               <a:ext uri="{28A0092B-C50C-407E-A947-70E740481C1C}">
                                 <a14:useLocalDpi xmlns:a14="http://schemas.microsoft.com/office/drawing/2010/main" val="0"/>
@@ -18738,7 +19454,7 @@
         </w:rPr>
         <w:t xml:space="preserve">Either create an issue in the </w:t>
       </w:r>
-      <w:hyperlink r:id="rId31" w:history="1">
+      <w:hyperlink r:id="rId32" w:history="1">
         <w:r>
           <w:rPr>
             <w:rStyle w:val="Hyperlink"/>
@@ -18759,7 +19475,7 @@
         </w:rPr>
         <w:t xml:space="preserve"> or visit </w:t>
       </w:r>
-      <w:hyperlink r:id="rId32" w:history="1">
+      <w:hyperlink r:id="rId33" w:history="1">
         <w:r>
           <w:rPr>
             <w:rStyle w:val="Hyperlink"/>
@@ -19938,13 +20654,7 @@
               <w:rPr>
                 <w:lang w:val="en-US"/>
               </w:rPr>
-              <w:t>.exe</w:t>
-            </w:r>
-            <w:r>
-              <w:rPr>
-                <w:lang w:val="en-US"/>
-              </w:rPr>
-              <w:t>). Resolution: Do not inject critical processes.</w:t>
+              <w:t>.exe). Resolution: Do not inject critical processes.</w:t>
             </w:r>
           </w:p>
         </w:tc>
@@ -19958,8 +20668,8 @@
       </w:pPr>
     </w:p>
     <w:sectPr>
-      <w:headerReference w:type="default" r:id="rId33"/>
-      <w:footerReference w:type="default" r:id="rId34"/>
+      <w:headerReference w:type="default" r:id="rId34"/>
+      <w:footerReference w:type="default" r:id="rId35"/>
       <w:pgSz w:w="11906" w:h="16838"/>
       <w:pgMar w:top="1440" w:right="1440" w:bottom="1440" w:left="1440" w:header="708" w:footer="708" w:gutter="0"/>
       <w:cols w:space="708"/>
@@ -20157,21 +20867,21 @@
         <v:path o:extrusionok="f" gradientshapeok="t" o:connecttype="rect"/>
         <o:lock v:ext="edit" aspectratio="t"/>
       </v:shapetype>
-      <v:shape id="_x0000_i1410" type="#_x0000_t75" style="width:14.6pt;height:14.6pt;visibility:visible;mso-wrap-style:square" o:bullet="t">
+      <v:shape id="_x0000_i1713" type="#_x0000_t75" style="width:14.25pt;height:14.25pt;visibility:visible;mso-wrap-style:square" o:bullet="t">
         <v:imagedata r:id="rId1" o:title=""/>
       </v:shape>
     </w:pict>
   </w:numPicBullet>
   <w:numPicBullet w:numPicBulletId="1">
     <w:pict>
-      <v:shape id="_x0000_i1411" type="#_x0000_t75" style="width:14.6pt;height:14.6pt;visibility:visible;mso-wrap-style:square" o:bullet="t">
+      <v:shape id="_x0000_i1714" type="#_x0000_t75" style="width:14.25pt;height:14.25pt;visibility:visible;mso-wrap-style:square" o:bullet="t">
         <v:imagedata r:id="rId2" o:title=""/>
       </v:shape>
     </w:pict>
   </w:numPicBullet>
   <w:numPicBullet w:numPicBulletId="2">
     <w:pict>
-      <v:shape id="_x0000_i1412" type="#_x0000_t75" style="width:14.6pt;height:14.6pt;visibility:visible;mso-wrap-style:square" o:bullet="t">
+      <v:shape id="_x0000_i1715" type="#_x0000_t75" style="width:14.25pt;height:14.25pt;visibility:visible;mso-wrap-style:square" o:bullet="t">
         <v:imagedata r:id="rId3" o:title=""/>
       </v:shape>
     </w:pict>
@@ -21097,6 +21807,95 @@
     </w:lvl>
   </w:abstractNum>
   <w:abstractNum w:abstractNumId="9" w15:restartNumberingAfterBreak="0">
+    <w:nsid w:val="5DFE27D9"/>
+    <w:multiLevelType w:val="hybridMultilevel"/>
+    <w:tmpl w:val="5AD4F514"/>
+    <w:lvl w:ilvl="0" w:tplc="0407000F">
+      <w:start w:val="1"/>
+      <w:numFmt w:val="decimal"/>
+      <w:lvlText w:val="%1."/>
+      <w:lvlJc w:val="left"/>
+      <w:pPr>
+        <w:ind w:left="720" w:hanging="360"/>
+      </w:pPr>
+      <w:rPr>
+        <w:rFonts w:hint="default"/>
+      </w:rPr>
+    </w:lvl>
+    <w:lvl w:ilvl="1" w:tplc="04070019" w:tentative="1">
+      <w:start w:val="1"/>
+      <w:numFmt w:val="lowerLetter"/>
+      <w:lvlText w:val="%2."/>
+      <w:lvlJc w:val="left"/>
+      <w:pPr>
+        <w:ind w:left="1440" w:hanging="360"/>
+      </w:pPr>
+    </w:lvl>
+    <w:lvl w:ilvl="2" w:tplc="0407001B" w:tentative="1">
+      <w:start w:val="1"/>
+      <w:numFmt w:val="lowerRoman"/>
+      <w:lvlText w:val="%3."/>
+      <w:lvlJc w:val="right"/>
+      <w:pPr>
+        <w:ind w:left="2160" w:hanging="180"/>
+      </w:pPr>
+    </w:lvl>
+    <w:lvl w:ilvl="3" w:tplc="0407000F" w:tentative="1">
+      <w:start w:val="1"/>
+      <w:numFmt w:val="decimal"/>
+      <w:lvlText w:val="%4."/>
+      <w:lvlJc w:val="left"/>
+      <w:pPr>
+        <w:ind w:left="2880" w:hanging="360"/>
+      </w:pPr>
+    </w:lvl>
+    <w:lvl w:ilvl="4" w:tplc="04070019" w:tentative="1">
+      <w:start w:val="1"/>
+      <w:numFmt w:val="lowerLetter"/>
+      <w:lvlText w:val="%5."/>
+      <w:lvlJc w:val="left"/>
+      <w:pPr>
+        <w:ind w:left="3600" w:hanging="360"/>
+      </w:pPr>
+    </w:lvl>
+    <w:lvl w:ilvl="5" w:tplc="0407001B" w:tentative="1">
+      <w:start w:val="1"/>
+      <w:numFmt w:val="lowerRoman"/>
+      <w:lvlText w:val="%6."/>
+      <w:lvlJc w:val="right"/>
+      <w:pPr>
+        <w:ind w:left="4320" w:hanging="180"/>
+      </w:pPr>
+    </w:lvl>
+    <w:lvl w:ilvl="6" w:tplc="0407000F" w:tentative="1">
+      <w:start w:val="1"/>
+      <w:numFmt w:val="decimal"/>
+      <w:lvlText w:val="%7."/>
+      <w:lvlJc w:val="left"/>
+      <w:pPr>
+        <w:ind w:left="5040" w:hanging="360"/>
+      </w:pPr>
+    </w:lvl>
+    <w:lvl w:ilvl="7" w:tplc="04070019" w:tentative="1">
+      <w:start w:val="1"/>
+      <w:numFmt w:val="lowerLetter"/>
+      <w:lvlText w:val="%8."/>
+      <w:lvlJc w:val="left"/>
+      <w:pPr>
+        <w:ind w:left="5760" w:hanging="360"/>
+      </w:pPr>
+    </w:lvl>
+    <w:lvl w:ilvl="8" w:tplc="0407001B" w:tentative="1">
+      <w:start w:val="1"/>
+      <w:numFmt w:val="lowerRoman"/>
+      <w:lvlText w:val="%9."/>
+      <w:lvlJc w:val="right"/>
+      <w:pPr>
+        <w:ind w:left="6480" w:hanging="180"/>
+      </w:pPr>
+    </w:lvl>
+  </w:abstractNum>
+  <w:abstractNum w:abstractNumId="10" w15:restartNumberingAfterBreak="0">
     <w:nsid w:val="696A50E1"/>
     <w:multiLevelType w:val="hybridMultilevel"/>
     <w:tmpl w:val="66683C9E"/>
@@ -21208,7 +22007,7 @@
       </w:rPr>
     </w:lvl>
   </w:abstractNum>
-  <w:abstractNum w:abstractNumId="10" w15:restartNumberingAfterBreak="0">
+  <w:abstractNum w:abstractNumId="11" w15:restartNumberingAfterBreak="0">
     <w:nsid w:val="7B4E303E"/>
     <w:multiLevelType w:val="hybridMultilevel"/>
     <w:tmpl w:val="E6C0DFE8"/>
@@ -21297,7 +22096,7 @@
       </w:pPr>
     </w:lvl>
   </w:abstractNum>
-  <w:abstractNum w:abstractNumId="11" w15:restartNumberingAfterBreak="0">
+  <w:abstractNum w:abstractNumId="12" w15:restartNumberingAfterBreak="0">
     <w:nsid w:val="7FDE37BA"/>
     <w:multiLevelType w:val="hybridMultilevel"/>
     <w:tmpl w:val="0C240418"/>
@@ -21416,7 +22215,7 @@
     <w:abstractNumId w:val="0"/>
   </w:num>
   <w:num w:numId="3">
-    <w:abstractNumId w:val="9"/>
+    <w:abstractNumId w:val="10"/>
   </w:num>
   <w:num w:numId="4">
     <w:abstractNumId w:val="6"/>
@@ -21425,13 +22224,13 @@
     <w:abstractNumId w:val="7"/>
   </w:num>
   <w:num w:numId="6">
-    <w:abstractNumId w:val="10"/>
+    <w:abstractNumId w:val="11"/>
   </w:num>
   <w:num w:numId="7">
     <w:abstractNumId w:val="4"/>
   </w:num>
   <w:num w:numId="8">
-    <w:abstractNumId w:val="11"/>
+    <w:abstractNumId w:val="12"/>
   </w:num>
   <w:num w:numId="9">
     <w:abstractNumId w:val="5"/>
@@ -21444,6 +22243,9 @@
   </w:num>
   <w:num w:numId="12">
     <w:abstractNumId w:val="8"/>
+  </w:num>
+  <w:num w:numId="13">
+    <w:abstractNumId w:val="9"/>
   </w:num>
 </w:numbering>
 </file>
@@ -22096,7 +22898,6 @@
   <w:style w:type="character" w:default="1" w:styleId="DefaultParagraphFont">
     <w:name w:val="Default Paragraph Font"/>
     <w:uiPriority w:val="1"/>
-    <w:semiHidden/>
     <w:unhideWhenUsed/>
   </w:style>
   <w:style w:type="table" w:default="1" w:styleId="TableNormal">

</xml_diff>